<commit_message>
Descripcion del proyecto 2 version Contiene ya la problematica del proyecto
</commit_message>
<xml_diff>
--- a/BlockBuster/1_DEFINICION/DESCRIPCION_DEL_PROYECTO.docx
+++ b/BlockBuster/1_DEFINICION/DESCRIPCION_DEL_PROYECTO.docx
@@ -733,7 +733,7 @@
           <w:pPr>
             <w:pStyle w:val="TDC1"/>
             <w:tabs>
-              <w:tab w:val="right" w:leader="dot" w:pos="8828"/>
+              <w:tab w:val="right" w:leader="dot" w:pos="8827"/>
             </w:tabs>
             <w:rPr>
               <w:rFonts w:eastAsiaTheme="minorEastAsia"/>
@@ -759,7 +759,7 @@
             </w:rPr>
             <w:fldChar w:fldCharType="separate"/>
           </w:r>
-          <w:hyperlink w:anchor="_Toc429667717" w:history="1">
+          <w:hyperlink w:anchor="_Toc429772115" w:history="1">
             <w:r>
               <w:rPr>
                 <w:rStyle w:val="Hipervnculo"/>
@@ -788,7 +788,7 @@
                 <w:noProof/>
                 <w:webHidden/>
               </w:rPr>
-              <w:instrText xml:space="preserve"> PAGEREF _Toc429667717 \h </w:instrText>
+              <w:instrText xml:space="preserve"> PAGEREF _Toc429772115 \h </w:instrText>
             </w:r>
             <w:r>
               <w:rPr>
@@ -823,7 +823,7 @@
           <w:pPr>
             <w:pStyle w:val="TDC1"/>
             <w:tabs>
-              <w:tab w:val="right" w:leader="dot" w:pos="8828"/>
+              <w:tab w:val="right" w:leader="dot" w:pos="8827"/>
             </w:tabs>
             <w:rPr>
               <w:rFonts w:eastAsiaTheme="minorEastAsia"/>
@@ -831,7 +831,7 @@
               <w:lang w:eastAsia="es-MX"/>
             </w:rPr>
           </w:pPr>
-          <w:hyperlink w:anchor="_Toc429667718" w:history="1">
+          <w:hyperlink w:anchor="_Toc429772116" w:history="1">
             <w:r>
               <w:rPr>
                 <w:rStyle w:val="Hipervnculo"/>
@@ -860,7 +860,7 @@
                 <w:noProof/>
                 <w:webHidden/>
               </w:rPr>
-              <w:instrText xml:space="preserve"> PAGEREF _Toc429667718 \h </w:instrText>
+              <w:instrText xml:space="preserve"> PAGEREF _Toc429772116 \h </w:instrText>
             </w:r>
             <w:r>
               <w:rPr>
@@ -895,7 +895,7 @@
           <w:pPr>
             <w:pStyle w:val="TDC1"/>
             <w:tabs>
-              <w:tab w:val="right" w:leader="dot" w:pos="8828"/>
+              <w:tab w:val="right" w:leader="dot" w:pos="8827"/>
             </w:tabs>
             <w:rPr>
               <w:rFonts w:eastAsiaTheme="minorEastAsia"/>
@@ -903,7 +903,7 @@
               <w:lang w:eastAsia="es-MX"/>
             </w:rPr>
           </w:pPr>
-          <w:hyperlink w:anchor="_Toc429667719" w:history="1">
+          <w:hyperlink w:anchor="_Toc429772117" w:history="1">
             <w:r>
               <w:rPr>
                 <w:rStyle w:val="Hipervnculo"/>
@@ -932,7 +932,7 @@
                 <w:noProof/>
                 <w:webHidden/>
               </w:rPr>
-              <w:instrText xml:space="preserve"> PAGEREF _Toc429667719 \h </w:instrText>
+              <w:instrText xml:space="preserve"> PAGEREF _Toc429772117 \h </w:instrText>
             </w:r>
             <w:r>
               <w:rPr>
@@ -967,7 +967,7 @@
           <w:pPr>
             <w:pStyle w:val="TDC1"/>
             <w:tabs>
-              <w:tab w:val="right" w:leader="dot" w:pos="8828"/>
+              <w:tab w:val="right" w:leader="dot" w:pos="8827"/>
             </w:tabs>
             <w:rPr>
               <w:rFonts w:eastAsiaTheme="minorEastAsia"/>
@@ -975,7 +975,7 @@
               <w:lang w:eastAsia="es-MX"/>
             </w:rPr>
           </w:pPr>
-          <w:hyperlink w:anchor="_Toc429667720" w:history="1">
+          <w:hyperlink w:anchor="_Toc429772118" w:history="1">
             <w:r>
               <w:rPr>
                 <w:rStyle w:val="Hipervnculo"/>
@@ -1004,7 +1004,7 @@
                 <w:noProof/>
                 <w:webHidden/>
               </w:rPr>
-              <w:instrText xml:space="preserve"> PAGEREF _Toc429667720 \h </w:instrText>
+              <w:instrText xml:space="preserve"> PAGEREF _Toc429772118 \h </w:instrText>
             </w:r>
             <w:r>
               <w:rPr>
@@ -1039,7 +1039,7 @@
           <w:pPr>
             <w:pStyle w:val="TDC1"/>
             <w:tabs>
-              <w:tab w:val="right" w:leader="dot" w:pos="8828"/>
+              <w:tab w:val="right" w:leader="dot" w:pos="8827"/>
             </w:tabs>
             <w:rPr>
               <w:rFonts w:eastAsiaTheme="minorEastAsia"/>
@@ -1047,17 +1047,7 @@
               <w:lang w:eastAsia="es-MX"/>
             </w:rPr>
           </w:pPr>
-          <w:r>
-            <w:rPr>
-              <w:rFonts w:ascii="Arial" w:hAnsi="Arial" w:cs="Arial"/>
-              <w:b/>
-            </w:rPr>
-            <w:t>5</w:t>
-          </w:r>
-          <w:r>
-            <w:t xml:space="preserve"> </w:t>
-          </w:r>
-          <w:hyperlink w:anchor="_Toc429667721" w:history="1">
+          <w:hyperlink w:anchor="_Toc429772119" w:history="1">
             <w:r>
               <w:rPr>
                 <w:rStyle w:val="Hipervnculo"/>
@@ -1086,7 +1076,7 @@
                 <w:noProof/>
                 <w:webHidden/>
               </w:rPr>
-              <w:instrText xml:space="preserve"> PAGEREF _Toc429667721 \h </w:instrText>
+              <w:instrText xml:space="preserve"> PAGEREF _Toc429772119 \h </w:instrText>
             </w:r>
             <w:r>
               <w:rPr>
@@ -1121,7 +1111,7 @@
           <w:pPr>
             <w:pStyle w:val="TDC1"/>
             <w:tabs>
-              <w:tab w:val="right" w:leader="dot" w:pos="8828"/>
+              <w:tab w:val="right" w:leader="dot" w:pos="8827"/>
             </w:tabs>
             <w:rPr>
               <w:rFonts w:eastAsiaTheme="minorEastAsia"/>
@@ -1129,7 +1119,7 @@
               <w:lang w:eastAsia="es-MX"/>
             </w:rPr>
           </w:pPr>
-          <w:hyperlink w:anchor="_Toc429667722" w:history="1">
+          <w:hyperlink w:anchor="_Toc429772120" w:history="1">
             <w:r>
               <w:rPr>
                 <w:rStyle w:val="Hipervnculo"/>
@@ -1158,7 +1148,7 @@
                 <w:noProof/>
                 <w:webHidden/>
               </w:rPr>
-              <w:instrText xml:space="preserve"> PAGEREF _Toc429667722 \h </w:instrText>
+              <w:instrText xml:space="preserve"> PAGEREF _Toc429772120 \h </w:instrText>
             </w:r>
             <w:r>
               <w:rPr>
@@ -1193,7 +1183,7 @@
           <w:pPr>
             <w:pStyle w:val="TDC1"/>
             <w:tabs>
-              <w:tab w:val="right" w:leader="dot" w:pos="8828"/>
+              <w:tab w:val="right" w:leader="dot" w:pos="8827"/>
             </w:tabs>
             <w:rPr>
               <w:rFonts w:eastAsiaTheme="minorEastAsia"/>
@@ -1201,7 +1191,7 @@
               <w:lang w:eastAsia="es-MX"/>
             </w:rPr>
           </w:pPr>
-          <w:hyperlink w:anchor="_Toc429667723" w:history="1">
+          <w:hyperlink w:anchor="_Toc429772121" w:history="1">
             <w:r>
               <w:rPr>
                 <w:rStyle w:val="Hipervnculo"/>
@@ -1230,7 +1220,7 @@
                 <w:noProof/>
                 <w:webHidden/>
               </w:rPr>
-              <w:instrText xml:space="preserve"> PAGEREF _Toc429667723 \h </w:instrText>
+              <w:instrText xml:space="preserve"> PAGEREF _Toc429772121 \h </w:instrText>
             </w:r>
             <w:r>
               <w:rPr>
@@ -1265,7 +1255,7 @@
           <w:pPr>
             <w:pStyle w:val="TDC1"/>
             <w:tabs>
-              <w:tab w:val="right" w:leader="dot" w:pos="8828"/>
+              <w:tab w:val="right" w:leader="dot" w:pos="8827"/>
             </w:tabs>
             <w:rPr>
               <w:rFonts w:eastAsiaTheme="minorEastAsia"/>
@@ -1273,7 +1263,7 @@
               <w:lang w:eastAsia="es-MX"/>
             </w:rPr>
           </w:pPr>
-          <w:hyperlink w:anchor="_Toc429667724" w:history="1">
+          <w:hyperlink w:anchor="_Toc429772122" w:history="1">
             <w:r>
               <w:rPr>
                 <w:rStyle w:val="Hipervnculo"/>
@@ -1302,7 +1292,7 @@
                 <w:noProof/>
                 <w:webHidden/>
               </w:rPr>
-              <w:instrText xml:space="preserve"> PAGEREF _Toc429667724 \h </w:instrText>
+              <w:instrText xml:space="preserve"> PAGEREF _Toc429772122 \h </w:instrText>
             </w:r>
             <w:r>
               <w:rPr>
@@ -1366,8 +1356,6 @@
         </w:rPr>
         <w:br w:type="page"/>
       </w:r>
-      <w:bookmarkStart w:id="0" w:name="_GoBack"/>
-      <w:bookmarkEnd w:id="0"/>
     </w:p>
     <w:p>
       <w:pPr>
@@ -1380,7 +1368,6 @@
           <w:sz w:val="28"/>
         </w:rPr>
       </w:pPr>
-      <w:bookmarkStart w:id="1" w:name="_Toc429667717"/>
       <w:r>
         <w:rPr>
           <w:rFonts w:ascii="Arial" w:hAnsi="Arial" w:cs="Arial"/>
@@ -1389,9 +1376,19 @@
           <w:sz w:val="28"/>
         </w:rPr>
         <w:lastRenderedPageBreak/>
-        <w:t>1 Introducción</w:t>
-      </w:r>
-      <w:bookmarkEnd w:id="1"/>
+        <w:t xml:space="preserve">1 </w:t>
+      </w:r>
+      <w:bookmarkStart w:id="0" w:name="_Toc429772115"/>
+      <w:r>
+        <w:rPr>
+          <w:rFonts w:ascii="Arial" w:hAnsi="Arial" w:cs="Arial"/>
+          <w:b/>
+          <w:color w:val="auto"/>
+          <w:sz w:val="28"/>
+        </w:rPr>
+        <w:t>Introducción</w:t>
+      </w:r>
+      <w:bookmarkEnd w:id="0"/>
     </w:p>
     <w:p>
       <w:pPr>
@@ -1415,6 +1412,15 @@
           <w:color w:val="auto"/>
           <w:sz w:val="24"/>
         </w:rPr>
+        <w:t xml:space="preserve">  </w:t>
+      </w:r>
+      <w:r>
+        <w:rPr>
+          <w:rFonts w:ascii="Arial" w:hAnsi="Arial" w:cs="Arial"/>
+          <w:b/>
+          <w:color w:val="auto"/>
+          <w:sz w:val="24"/>
+        </w:rPr>
         <w:t>Antecedentes de la empresa</w:t>
       </w:r>
     </w:p>
@@ -1440,7 +1446,65 @@
           <w:color w:val="auto"/>
           <w:sz w:val="24"/>
         </w:rPr>
+        <w:t xml:space="preserve"> </w:t>
+      </w:r>
+      <w:r>
+        <w:rPr>
+          <w:rFonts w:ascii="Arial" w:hAnsi="Arial" w:cs="Arial"/>
+          <w:b/>
+          <w:color w:val="auto"/>
+          <w:sz w:val="24"/>
+        </w:rPr>
         <w:t>Descripción de la problemática</w:t>
+      </w:r>
+    </w:p>
+    <w:p>
+      <w:pPr>
+        <w:jc w:val="both"/>
+        <w:rPr>
+          <w:rFonts w:ascii="Arial" w:hAnsi="Arial" w:cs="Arial"/>
+        </w:rPr>
+      </w:pPr>
+      <w:r>
+        <w:rPr>
+          <w:rFonts w:ascii="Arial" w:hAnsi="Arial" w:cs="Arial"/>
+        </w:rPr>
+        <w:t>BlockBuster es una empresa dedicada al entretenimiento para ser más específico renta y venta de películas como negocio principal reconocida en todo el país, dicha empresa cuenta con una sucursal ubicada en la ciudad de Córdoba Veracruz, esta sucursal además de tener que llevar el control de inventario, entrega, socios y demás de sus películas, cuentan con una sección especializada a los videojuegos la cual entiende aspectos como compras, rentas, ventas, apartados, consolas, accesorios, suvenires, debido a que la empresa es nacionalmente conocida se vieron en la necesidad de implementar desde hace tiempo una solución informática para facilitar el control de los aspectos mencionados anteriormente, más sin embargo  aunque el sistema con él cuenta la empresa para manejar esta sección de la misma ha sido funcional hasta ahora se han notado algunas características que son mejorables como la interfaz gráfica de usuario, manejo de promociones y los catálogos de productos, debido a las carencias de dicho sistemas en los aspectos mencionados con anterioridad los usuarios del sistema (empleados) han hecho mención de que puede ser mejorado.</w:t>
+      </w:r>
+    </w:p>
+    <w:p>
+      <w:pPr>
+        <w:pStyle w:val="Subttulo"/>
+        <w:jc w:val="both"/>
+        <w:rPr>
+          <w:rFonts w:ascii="Arial" w:hAnsi="Arial" w:cs="Arial"/>
+          <w:b/>
+          <w:color w:val="000000" w:themeColor="text1"/>
+          <w:sz w:val="24"/>
+        </w:rPr>
+      </w:pPr>
+      <w:r>
+        <w:rPr>
+          <w:rFonts w:ascii="Arial" w:hAnsi="Arial" w:cs="Arial"/>
+          <w:b/>
+          <w:color w:val="000000" w:themeColor="text1"/>
+          <w:sz w:val="24"/>
+        </w:rPr>
+        <w:t>Solución</w:t>
+      </w:r>
+    </w:p>
+    <w:p>
+      <w:pPr>
+        <w:jc w:val="both"/>
+        <w:rPr>
+          <w:rFonts w:ascii="Arial" w:hAnsi="Arial" w:cs="Arial"/>
+        </w:rPr>
+      </w:pPr>
+      <w:r>
+        <w:rPr>
+          <w:rFonts w:ascii="Arial" w:hAnsi="Arial" w:cs="Arial"/>
+        </w:rPr>
+        <w:t>Desarrollar una aplicación de escritorio echa a medida que cumpla con las funciones principales que el sistema actual ha brindados hasta el momento, las cuales son el manejo de existencia de los productos del área de videojuegos lo que conlleva los aspectos como compra, venta y renta, implementando así nuevas tecnologías para poder mejorar algunas carencias que el sistema actual tiene como la interfaz de usuario, el manejo de las promociones y la manera de manejar las consultas y modificaciones de los productos ya existentes.</w:t>
       </w:r>
     </w:p>
     <w:p>
@@ -1454,7 +1518,7 @@
           <w:sz w:val="28"/>
         </w:rPr>
       </w:pPr>
-      <w:bookmarkStart w:id="2" w:name="_Toc429667718"/>
+      <w:bookmarkStart w:id="1" w:name="_Toc429772116"/>
       <w:r>
         <w:rPr>
           <w:rFonts w:ascii="Arial" w:hAnsi="Arial" w:cs="Arial"/>
@@ -1464,7 +1528,7 @@
         </w:rPr>
         <w:t>2 Descripción de productos y entregables</w:t>
       </w:r>
-      <w:bookmarkEnd w:id="2"/>
+      <w:bookmarkEnd w:id="1"/>
     </w:p>
     <w:p>
       <w:pPr>
@@ -1477,7 +1541,7 @@
           <w:sz w:val="28"/>
         </w:rPr>
       </w:pPr>
-      <w:bookmarkStart w:id="3" w:name="_Toc429667719"/>
+      <w:bookmarkStart w:id="2" w:name="_Toc429772117"/>
       <w:r>
         <w:rPr>
           <w:rFonts w:ascii="Arial" w:hAnsi="Arial" w:cs="Arial"/>
@@ -1487,7 +1551,7 @@
         </w:rPr>
         <w:t>3 Objetivos</w:t>
       </w:r>
-      <w:bookmarkEnd w:id="3"/>
+      <w:bookmarkEnd w:id="2"/>
     </w:p>
     <w:p>
       <w:pPr>
@@ -1507,25 +1571,42 @@
           <w:color w:val="auto"/>
           <w:sz w:val="24"/>
         </w:rPr>
-        <w:t>3.1 General</w:t>
-      </w:r>
-    </w:p>
-    <w:p>
-      <w:pPr>
-        <w:jc w:val="both"/>
-        <w:rPr>
-          <w:rFonts w:ascii="Arial" w:hAnsi="Arial" w:cs="Arial"/>
-          <w:b/>
+        <w:t xml:space="preserve">3.1 </w:t>
+      </w:r>
+      <w:r>
+        <w:rPr>
+          <w:rFonts w:ascii="Arial" w:hAnsi="Arial" w:cs="Arial"/>
+          <w:b/>
+          <w:color w:val="auto"/>
           <w:sz w:val="24"/>
         </w:rPr>
-      </w:pPr>
-      <w:r>
+        <w:t>General</w:t>
+      </w:r>
+    </w:p>
+    <w:p>
+      <w:pPr>
+        <w:jc w:val="both"/>
         <w:rPr>
           <w:rFonts w:ascii="Arial" w:hAnsi="Arial" w:cs="Arial"/>
           <w:b/>
           <w:sz w:val="24"/>
         </w:rPr>
-        <w:t>3.2 Específicos</w:t>
+      </w:pPr>
+      <w:r>
+        <w:rPr>
+          <w:rFonts w:ascii="Arial" w:hAnsi="Arial" w:cs="Arial"/>
+          <w:b/>
+          <w:sz w:val="24"/>
+        </w:rPr>
+        <w:t xml:space="preserve">3.2 </w:t>
+      </w:r>
+      <w:r>
+        <w:rPr>
+          <w:rFonts w:ascii="Arial" w:hAnsi="Arial" w:cs="Arial"/>
+          <w:b/>
+          <w:sz w:val="24"/>
+        </w:rPr>
+        <w:t>Específicos</w:t>
       </w:r>
     </w:p>
     <w:p>
@@ -1539,7 +1620,7 @@
           <w:sz w:val="28"/>
         </w:rPr>
       </w:pPr>
-      <w:bookmarkStart w:id="4" w:name="_Toc429667720"/>
+      <w:bookmarkStart w:id="3" w:name="_Toc429772118"/>
       <w:r>
         <w:rPr>
           <w:rFonts w:ascii="Arial" w:hAnsi="Arial" w:cs="Arial"/>
@@ -1549,7 +1630,7 @@
         </w:rPr>
         <w:t>4 Justificación</w:t>
       </w:r>
-      <w:bookmarkEnd w:id="4"/>
+      <w:bookmarkEnd w:id="3"/>
     </w:p>
     <w:p>
       <w:pPr>
@@ -1562,7 +1643,7 @@
           <w:sz w:val="28"/>
         </w:rPr>
       </w:pPr>
-      <w:bookmarkStart w:id="5" w:name="_Toc429667721"/>
+      <w:bookmarkStart w:id="4" w:name="_Toc429772119"/>
       <w:r>
         <w:rPr>
           <w:rFonts w:ascii="Arial" w:hAnsi="Arial" w:cs="Arial"/>
@@ -1572,7 +1653,7 @@
         </w:rPr>
         <w:t>Alcances y limitaciones</w:t>
       </w:r>
-      <w:bookmarkEnd w:id="5"/>
+      <w:bookmarkEnd w:id="4"/>
     </w:p>
     <w:p>
       <w:pPr>
@@ -1643,116 +1724,21 @@
           <w:rFonts w:ascii="Arial" w:hAnsi="Arial" w:cs="Arial"/>
           <w:b/>
           <w:color w:val="auto"/>
-        </w:rPr>
-      </w:pPr>
-    </w:p>
-    <w:p>
-      <w:pPr>
-        <w:pStyle w:val="Ttulo1"/>
-        <w:jc w:val="both"/>
-        <w:rPr>
-          <w:rFonts w:ascii="Arial" w:hAnsi="Arial" w:cs="Arial"/>
-          <w:b/>
-          <w:color w:val="auto"/>
-        </w:rPr>
-      </w:pPr>
-    </w:p>
-    <w:p>
-      <w:pPr>
-        <w:pStyle w:val="Ttulo1"/>
-        <w:jc w:val="both"/>
-        <w:rPr>
-          <w:rFonts w:ascii="Arial" w:hAnsi="Arial" w:cs="Arial"/>
-          <w:b/>
-          <w:color w:val="auto"/>
-        </w:rPr>
-      </w:pPr>
-    </w:p>
-    <w:p>
-      <w:pPr>
-        <w:pStyle w:val="Ttulo1"/>
-        <w:jc w:val="both"/>
-        <w:rPr>
-          <w:rFonts w:ascii="Arial" w:hAnsi="Arial" w:cs="Arial"/>
-          <w:b/>
-          <w:color w:val="auto"/>
-        </w:rPr>
-      </w:pPr>
-    </w:p>
-    <w:p>
-      <w:pPr>
-        <w:pStyle w:val="Ttulo1"/>
-        <w:jc w:val="both"/>
-        <w:rPr>
-          <w:rFonts w:ascii="Arial" w:hAnsi="Arial" w:cs="Arial"/>
-          <w:b/>
-          <w:color w:val="auto"/>
-        </w:rPr>
-      </w:pPr>
-    </w:p>
-    <w:p>
-      <w:pPr>
-        <w:pStyle w:val="Ttulo1"/>
-        <w:jc w:val="both"/>
-        <w:rPr>
-          <w:rFonts w:ascii="Arial" w:hAnsi="Arial" w:cs="Arial"/>
-          <w:b/>
-          <w:color w:val="auto"/>
-        </w:rPr>
-      </w:pPr>
-    </w:p>
-    <w:p>
-      <w:pPr>
-        <w:pStyle w:val="Ttulo1"/>
-        <w:jc w:val="both"/>
-        <w:rPr>
-          <w:rFonts w:ascii="Arial" w:hAnsi="Arial" w:cs="Arial"/>
-          <w:b/>
-          <w:color w:val="auto"/>
-        </w:rPr>
-      </w:pPr>
-    </w:p>
-    <w:p>
-      <w:pPr>
-        <w:jc w:val="both"/>
-        <w:rPr>
-          <w:rFonts w:ascii="Arial" w:eastAsiaTheme="majorEastAsia" w:hAnsi="Arial" w:cs="Arial"/>
-          <w:b/>
-          <w:sz w:val="32"/>
-          <w:szCs w:val="32"/>
-        </w:rPr>
-      </w:pPr>
-      <w:r>
-        <w:rPr>
-          <w:rFonts w:ascii="Arial" w:hAnsi="Arial" w:cs="Arial"/>
-          <w:b/>
-        </w:rPr>
-        <w:br w:type="page"/>
-      </w:r>
-    </w:p>
-    <w:p>
-      <w:pPr>
-        <w:pStyle w:val="Ttulo1"/>
-        <w:jc w:val="both"/>
+          <w:sz w:val="28"/>
+        </w:rPr>
+      </w:pPr>
+      <w:bookmarkStart w:id="5" w:name="_Toc429772120"/>
+      <w:r>
         <w:rPr>
           <w:rFonts w:ascii="Arial" w:hAnsi="Arial" w:cs="Arial"/>
           <w:b/>
           <w:color w:val="auto"/>
           <w:sz w:val="28"/>
         </w:rPr>
-      </w:pPr>
-      <w:bookmarkStart w:id="6" w:name="_Toc429667722"/>
-      <w:r>
-        <w:rPr>
-          <w:rFonts w:ascii="Arial" w:hAnsi="Arial" w:cs="Arial"/>
-          <w:b/>
-          <w:color w:val="auto"/>
-          <w:sz w:val="28"/>
-        </w:rPr>
         <w:lastRenderedPageBreak/>
         <w:t>6 Herramientas</w:t>
       </w:r>
-      <w:bookmarkEnd w:id="6"/>
+      <w:bookmarkEnd w:id="5"/>
     </w:p>
     <w:p>
       <w:pPr>
@@ -1801,7 +1787,15 @@
         <w:rPr>
           <w:rFonts w:ascii="Arial" w:hAnsi="Arial" w:cs="Arial"/>
         </w:rPr>
-        <w:t>Modelo: Lenovo G480</w:t>
+        <w:t>Modelo: Lenovo</w:t>
+      </w:r>
+      <w:bookmarkStart w:id="6" w:name="_GoBack"/>
+      <w:bookmarkEnd w:id="6"/>
+      <w:r>
+        <w:rPr>
+          <w:rFonts w:ascii="Arial" w:hAnsi="Arial" w:cs="Arial"/>
+        </w:rPr>
+        <w:t xml:space="preserve"> G480</w:t>
       </w:r>
     </w:p>
     <w:p>
@@ -2239,7 +2233,7 @@
           <w:sz w:val="28"/>
         </w:rPr>
       </w:pPr>
-      <w:bookmarkStart w:id="7" w:name="_Toc429667723"/>
+      <w:bookmarkStart w:id="7" w:name="_Toc429772121"/>
       <w:r>
         <w:rPr>
           <w:rFonts w:ascii="Arial" w:hAnsi="Arial" w:cs="Arial"/>
@@ -2263,7 +2257,7 @@
           <w:sz w:val="28"/>
         </w:rPr>
       </w:pPr>
-      <w:bookmarkStart w:id="8" w:name="_Toc429667724"/>
+      <w:bookmarkStart w:id="8" w:name="_Toc429772122"/>
       <w:r>
         <w:rPr>
           <w:rFonts w:ascii="Arial" w:hAnsi="Arial" w:cs="Arial"/>
@@ -2398,7 +2392,7 @@
               <w:color w:val="0070C0"/>
               <w:lang w:val="es-ES"/>
             </w:rPr>
-            <w:t>1</w:t>
+            <w:t>2</w:t>
           </w:r>
           <w:r>
             <w:rPr>
@@ -3713,6 +3707,7 @@
     <w:rsid w:val="00A2188D"/>
     <w:rsid w:val="00E22F60"/>
     <w:rsid w:val="00E76D5D"/>
+    <w:rsid w:val="00FC18B3"/>
   </w:rsids>
   <m:mathPr>
     <m:mathFont m:val="Cambria Math"/>
@@ -4486,7 +4481,7 @@
 </file>
 
 <file path=customXml/itemProps2.xml><?xml version="1.0" encoding="utf-8"?>
-<ds:datastoreItem xmlns:ds="http://schemas.openxmlformats.org/officeDocument/2006/customXml" ds:itemID="{ABB501CE-8D7F-4F8D-ACA2-5BFF949B0D19}">
+<ds:datastoreItem xmlns:ds="http://schemas.openxmlformats.org/officeDocument/2006/customXml" ds:itemID="{4678D2F3-2FEE-48FB-9F4B-15B93EDA6D21}">
   <ds:schemaRefs>
     <ds:schemaRef ds:uri="http://schemas.openxmlformats.org/officeDocument/2006/bibliography"/>
   </ds:schemaRefs>

</xml_diff>

<commit_message>
Obejtivos y descripcion de productos y entregables anexados
</commit_message>
<xml_diff>
--- a/BlockBuster/1_DEFINICION/DESCRIPCION_DEL_PROYECTO.docx
+++ b/BlockBuster/1_DEFINICION/DESCRIPCION_DEL_PROYECTO.docx
@@ -1510,6 +1510,10 @@
     <w:p>
       <w:pPr>
         <w:pStyle w:val="Ttulo1"/>
+        <w:numPr>
+          <w:ilvl w:val="0"/>
+          <w:numId w:val="1"/>
+        </w:numPr>
         <w:jc w:val="both"/>
         <w:rPr>
           <w:rFonts w:ascii="Arial" w:hAnsi="Arial" w:cs="Arial"/>
@@ -1526,10 +1530,530 @@
           <w:color w:val="auto"/>
           <w:sz w:val="28"/>
         </w:rPr>
-        <w:t>2 Descripción de productos y entregables</w:t>
+        <w:t>Descripción de productos y entregables</w:t>
       </w:r>
       <w:bookmarkEnd w:id="1"/>
     </w:p>
+    <w:tbl>
+      <w:tblPr>
+        <w:tblStyle w:val="Tablaconcuadrcula"/>
+        <w:tblW w:w="0" w:type="auto"/>
+        <w:tblLook w:val="04A0" w:firstRow="1" w:lastRow="0" w:firstColumn="1" w:lastColumn="0" w:noHBand="0" w:noVBand="1"/>
+      </w:tblPr>
+      <w:tblGrid>
+        <w:gridCol w:w="3510"/>
+        <w:gridCol w:w="5468"/>
+      </w:tblGrid>
+      <w:tr>
+        <w:trPr>
+          <w:trHeight w:val="978"/>
+        </w:trPr>
+        <w:tc>
+          <w:tcPr>
+            <w:tcW w:w="3510" w:type="dxa"/>
+            <w:shd w:val="clear" w:color="auto" w:fill="ACB9CA" w:themeFill="text2" w:themeFillTint="66"/>
+          </w:tcPr>
+          <w:p>
+            <w:pPr>
+              <w:pStyle w:val="Subttulo"/>
+              <w:jc w:val="center"/>
+              <w:rPr>
+                <w:rFonts w:ascii="Arial" w:hAnsi="Arial" w:cs="Arial"/>
+                <w:b/>
+                <w:color w:val="000000" w:themeColor="text1"/>
+                <w:sz w:val="24"/>
+              </w:rPr>
+            </w:pPr>
+            <w:r>
+              <w:rPr>
+                <w:rFonts w:ascii="Arial" w:hAnsi="Arial" w:cs="Arial"/>
+                <w:b/>
+                <w:color w:val="000000" w:themeColor="text1"/>
+                <w:sz w:val="24"/>
+              </w:rPr>
+              <w:t>Entregables</w:t>
+            </w:r>
+          </w:p>
+        </w:tc>
+        <w:tc>
+          <w:tcPr>
+            <w:tcW w:w="5468" w:type="dxa"/>
+            <w:shd w:val="clear" w:color="auto" w:fill="ACB9CA" w:themeFill="text2" w:themeFillTint="66"/>
+          </w:tcPr>
+          <w:p>
+            <w:pPr>
+              <w:pStyle w:val="Subttulo"/>
+              <w:jc w:val="center"/>
+              <w:rPr>
+                <w:rFonts w:ascii="Arial" w:hAnsi="Arial" w:cs="Arial"/>
+                <w:b/>
+                <w:color w:val="000000" w:themeColor="text1"/>
+                <w:sz w:val="24"/>
+              </w:rPr>
+            </w:pPr>
+            <w:r>
+              <w:rPr>
+                <w:rFonts w:ascii="Arial" w:hAnsi="Arial" w:cs="Arial"/>
+                <w:b/>
+                <w:color w:val="000000" w:themeColor="text1"/>
+                <w:sz w:val="24"/>
+              </w:rPr>
+              <w:t>Descripción</w:t>
+            </w:r>
+          </w:p>
+        </w:tc>
+      </w:tr>
+      <w:tr>
+        <w:tc>
+          <w:tcPr>
+            <w:tcW w:w="3510" w:type="dxa"/>
+          </w:tcPr>
+          <w:p>
+            <w:pPr>
+              <w:jc w:val="both"/>
+              <w:rPr>
+                <w:rFonts w:ascii="Arial" w:hAnsi="Arial" w:cs="Arial"/>
+              </w:rPr>
+            </w:pPr>
+            <w:r>
+              <w:rPr>
+                <w:rFonts w:ascii="Arial" w:hAnsi="Arial" w:cs="Arial"/>
+              </w:rPr>
+              <w:t xml:space="preserve">Diccionario de base de datos </w:t>
+            </w:r>
+          </w:p>
+        </w:tc>
+        <w:tc>
+          <w:tcPr>
+            <w:tcW w:w="5468" w:type="dxa"/>
+          </w:tcPr>
+          <w:p>
+            <w:pPr>
+              <w:jc w:val="both"/>
+              <w:rPr>
+                <w:rFonts w:ascii="Arial" w:hAnsi="Arial" w:cs="Arial"/>
+              </w:rPr>
+            </w:pPr>
+            <w:r>
+              <w:rPr>
+                <w:rFonts w:ascii="Arial" w:hAnsi="Arial" w:cs="Arial"/>
+              </w:rPr>
+              <w:t>Modelo que especifica el valor de los campos de la base de datos, con la finalidad de asignar el tipo de dato correcto en la base de datos.</w:t>
+            </w:r>
+          </w:p>
+        </w:tc>
+      </w:tr>
+      <w:tr>
+        <w:tc>
+          <w:tcPr>
+            <w:tcW w:w="3510" w:type="dxa"/>
+          </w:tcPr>
+          <w:p>
+            <w:pPr>
+              <w:jc w:val="both"/>
+              <w:rPr>
+                <w:rFonts w:ascii="Arial" w:hAnsi="Arial" w:cs="Arial"/>
+              </w:rPr>
+            </w:pPr>
+            <w:r>
+              <w:rPr>
+                <w:rFonts w:ascii="Arial" w:hAnsi="Arial" w:cs="Arial"/>
+              </w:rPr>
+              <w:t>Maquetación</w:t>
+            </w:r>
+          </w:p>
+        </w:tc>
+        <w:tc>
+          <w:tcPr>
+            <w:tcW w:w="5468" w:type="dxa"/>
+          </w:tcPr>
+          <w:p>
+            <w:pPr>
+              <w:jc w:val="both"/>
+              <w:rPr>
+                <w:rFonts w:ascii="Arial" w:hAnsi="Arial" w:cs="Arial"/>
+              </w:rPr>
+            </w:pPr>
+            <w:r>
+              <w:rPr>
+                <w:rFonts w:ascii="Arial" w:hAnsi="Arial" w:cs="Arial"/>
+              </w:rPr>
+              <w:t>Elaboración de bocetos de las interfaces de usuario, creados en papel o en herramientas informáticas para el diseño.</w:t>
+            </w:r>
+          </w:p>
+        </w:tc>
+      </w:tr>
+      <w:tr>
+        <w:tc>
+          <w:tcPr>
+            <w:tcW w:w="3510" w:type="dxa"/>
+          </w:tcPr>
+          <w:p>
+            <w:pPr>
+              <w:jc w:val="both"/>
+              <w:rPr>
+                <w:rFonts w:ascii="Arial" w:hAnsi="Arial" w:cs="Arial"/>
+              </w:rPr>
+            </w:pPr>
+            <w:r>
+              <w:rPr>
+                <w:rFonts w:ascii="Arial" w:hAnsi="Arial" w:cs="Arial"/>
+              </w:rPr>
+              <w:t>Formularios</w:t>
+            </w:r>
+          </w:p>
+        </w:tc>
+        <w:tc>
+          <w:tcPr>
+            <w:tcW w:w="5468" w:type="dxa"/>
+          </w:tcPr>
+          <w:p>
+            <w:pPr>
+              <w:jc w:val="both"/>
+              <w:rPr>
+                <w:rFonts w:ascii="Arial" w:hAnsi="Arial" w:cs="Arial"/>
+              </w:rPr>
+            </w:pPr>
+            <w:r>
+              <w:rPr>
+                <w:rFonts w:ascii="Arial" w:hAnsi="Arial" w:cs="Arial"/>
+              </w:rPr>
+              <w:t xml:space="preserve">Interfaces de diseño y uso eficiente. En las cuales el usuario interactuará con las funciones del software. </w:t>
+            </w:r>
+          </w:p>
+        </w:tc>
+      </w:tr>
+      <w:tr>
+        <w:tc>
+          <w:tcPr>
+            <w:tcW w:w="3510" w:type="dxa"/>
+          </w:tcPr>
+          <w:p>
+            <w:pPr>
+              <w:jc w:val="both"/>
+              <w:rPr>
+                <w:rFonts w:ascii="Arial" w:hAnsi="Arial" w:cs="Arial"/>
+              </w:rPr>
+            </w:pPr>
+            <w:r>
+              <w:rPr>
+                <w:rFonts w:ascii="Arial" w:hAnsi="Arial" w:cs="Arial"/>
+              </w:rPr>
+              <w:t>Manual de usuario</w:t>
+            </w:r>
+          </w:p>
+        </w:tc>
+        <w:tc>
+          <w:tcPr>
+            <w:tcW w:w="5468" w:type="dxa"/>
+          </w:tcPr>
+          <w:p>
+            <w:pPr>
+              <w:jc w:val="both"/>
+              <w:rPr>
+                <w:rFonts w:ascii="Arial" w:hAnsi="Arial" w:cs="Arial"/>
+              </w:rPr>
+            </w:pPr>
+            <w:r>
+              <w:rPr>
+                <w:rFonts w:ascii="Arial" w:hAnsi="Arial" w:cs="Arial"/>
+              </w:rPr>
+              <w:t xml:space="preserve">Documento con información recabada sobre el contenido y funcionamiento del software, con la finalidad de capacitar al usuario para el uso del mismo.  </w:t>
+            </w:r>
+          </w:p>
+          <w:p>
+            <w:pPr>
+              <w:jc w:val="both"/>
+              <w:rPr>
+                <w:rFonts w:ascii="Arial" w:hAnsi="Arial" w:cs="Arial"/>
+              </w:rPr>
+            </w:pPr>
+          </w:p>
+        </w:tc>
+      </w:tr>
+      <w:tr>
+        <w:tc>
+          <w:tcPr>
+            <w:tcW w:w="3510" w:type="dxa"/>
+          </w:tcPr>
+          <w:p>
+            <w:pPr>
+              <w:jc w:val="both"/>
+              <w:rPr>
+                <w:rFonts w:ascii="Arial" w:hAnsi="Arial" w:cs="Arial"/>
+              </w:rPr>
+            </w:pPr>
+            <w:r>
+              <w:rPr>
+                <w:rFonts w:ascii="Arial" w:hAnsi="Arial" w:cs="Arial"/>
+              </w:rPr>
+              <w:lastRenderedPageBreak/>
+              <w:t>Manual de instalación</w:t>
+            </w:r>
+          </w:p>
+        </w:tc>
+        <w:tc>
+          <w:tcPr>
+            <w:tcW w:w="5468" w:type="dxa"/>
+          </w:tcPr>
+          <w:p>
+            <w:pPr>
+              <w:jc w:val="both"/>
+              <w:rPr>
+                <w:rFonts w:ascii="Arial" w:hAnsi="Arial" w:cs="Arial"/>
+              </w:rPr>
+            </w:pPr>
+            <w:r>
+              <w:rPr>
+                <w:rFonts w:ascii="Arial" w:hAnsi="Arial" w:cs="Arial"/>
+              </w:rPr>
+              <w:t xml:space="preserve">Documento con pasos e instrucciones a seguir para realizar la instalación optima del software entregado al cliente. </w:t>
+            </w:r>
+          </w:p>
+        </w:tc>
+      </w:tr>
+      <w:tr>
+        <w:tc>
+          <w:tcPr>
+            <w:tcW w:w="3510" w:type="dxa"/>
+          </w:tcPr>
+          <w:p>
+            <w:pPr>
+              <w:jc w:val="both"/>
+              <w:rPr>
+                <w:rFonts w:ascii="Arial" w:hAnsi="Arial" w:cs="Arial"/>
+              </w:rPr>
+            </w:pPr>
+            <w:r>
+              <w:rPr>
+                <w:rFonts w:ascii="Arial" w:hAnsi="Arial" w:cs="Arial"/>
+              </w:rPr>
+              <w:t>Punto de venta Game-Rush</w:t>
+            </w:r>
+          </w:p>
+        </w:tc>
+        <w:tc>
+          <w:tcPr>
+            <w:tcW w:w="5468" w:type="dxa"/>
+          </w:tcPr>
+          <w:p>
+            <w:pPr>
+              <w:jc w:val="both"/>
+              <w:rPr>
+                <w:rFonts w:ascii="Arial" w:hAnsi="Arial" w:cs="Arial"/>
+              </w:rPr>
+            </w:pPr>
+            <w:r>
+              <w:rPr>
+                <w:rFonts w:ascii="Arial" w:hAnsi="Arial" w:cs="Arial"/>
+              </w:rPr>
+              <w:t>Software administrativo para el control de una tienda dedicada a la compra y veta de videojuegos, accesorios y productos gamer.</w:t>
+            </w:r>
+          </w:p>
+        </w:tc>
+      </w:tr>
+      <w:tr>
+        <w:tc>
+          <w:tcPr>
+            <w:tcW w:w="3510" w:type="dxa"/>
+          </w:tcPr>
+          <w:p>
+            <w:pPr>
+              <w:jc w:val="both"/>
+              <w:rPr>
+                <w:rFonts w:ascii="Arial" w:hAnsi="Arial" w:cs="Arial"/>
+              </w:rPr>
+            </w:pPr>
+            <w:r>
+              <w:rPr>
+                <w:rFonts w:ascii="Arial" w:hAnsi="Arial" w:cs="Arial"/>
+              </w:rPr>
+              <w:t>Modulo Empleados</w:t>
+            </w:r>
+          </w:p>
+        </w:tc>
+        <w:tc>
+          <w:tcPr>
+            <w:tcW w:w="5468" w:type="dxa"/>
+          </w:tcPr>
+          <w:p>
+            <w:pPr>
+              <w:jc w:val="both"/>
+              <w:rPr>
+                <w:rFonts w:ascii="Arial" w:hAnsi="Arial" w:cs="Arial"/>
+              </w:rPr>
+            </w:pPr>
+            <w:r>
+              <w:rPr>
+                <w:rFonts w:ascii="Arial" w:hAnsi="Arial" w:cs="Arial"/>
+              </w:rPr>
+              <w:t>Modulo donde se lleva acabo el registro, consulta, edición y eliminación de empleados. Siendo almacenados en una base de datos.</w:t>
+            </w:r>
+          </w:p>
+        </w:tc>
+      </w:tr>
+      <w:tr>
+        <w:tc>
+          <w:tcPr>
+            <w:tcW w:w="3510" w:type="dxa"/>
+          </w:tcPr>
+          <w:p>
+            <w:pPr>
+              <w:jc w:val="both"/>
+              <w:rPr>
+                <w:rFonts w:ascii="Arial" w:hAnsi="Arial" w:cs="Arial"/>
+              </w:rPr>
+            </w:pPr>
+            <w:r>
+              <w:rPr>
+                <w:rFonts w:ascii="Arial" w:hAnsi="Arial" w:cs="Arial"/>
+              </w:rPr>
+              <w:t>Modulo Productos</w:t>
+            </w:r>
+          </w:p>
+        </w:tc>
+        <w:tc>
+          <w:tcPr>
+            <w:tcW w:w="5468" w:type="dxa"/>
+          </w:tcPr>
+          <w:p>
+            <w:pPr>
+              <w:jc w:val="both"/>
+              <w:rPr>
+                <w:rFonts w:ascii="Arial" w:hAnsi="Arial" w:cs="Arial"/>
+              </w:rPr>
+            </w:pPr>
+            <w:r>
+              <w:rPr>
+                <w:rFonts w:ascii="Arial" w:hAnsi="Arial" w:cs="Arial"/>
+              </w:rPr>
+              <w:t>Modulo donde se registran, consultan, editan y eliminan los productos del punto de venta, almacenando los cambios en una base de datos.</w:t>
+            </w:r>
+          </w:p>
+        </w:tc>
+      </w:tr>
+      <w:tr>
+        <w:tc>
+          <w:tcPr>
+            <w:tcW w:w="3510" w:type="dxa"/>
+          </w:tcPr>
+          <w:p>
+            <w:pPr>
+              <w:jc w:val="both"/>
+              <w:rPr>
+                <w:rFonts w:ascii="Arial" w:hAnsi="Arial" w:cs="Arial"/>
+              </w:rPr>
+            </w:pPr>
+            <w:r>
+              <w:rPr>
+                <w:rFonts w:ascii="Arial" w:hAnsi="Arial" w:cs="Arial"/>
+              </w:rPr>
+              <w:t>Modulo Venta</w:t>
+            </w:r>
+          </w:p>
+        </w:tc>
+        <w:tc>
+          <w:tcPr>
+            <w:tcW w:w="5468" w:type="dxa"/>
+          </w:tcPr>
+          <w:p>
+            <w:pPr>
+              <w:jc w:val="both"/>
+              <w:rPr>
+                <w:rFonts w:ascii="Arial" w:hAnsi="Arial" w:cs="Arial"/>
+              </w:rPr>
+            </w:pPr>
+            <w:r>
+              <w:rPr>
+                <w:rFonts w:ascii="Arial" w:hAnsi="Arial" w:cs="Arial"/>
+              </w:rPr>
+              <w:t>Modulo donde se realizan, registran y consultan las ventas realizadas por los empleados.</w:t>
+            </w:r>
+          </w:p>
+        </w:tc>
+      </w:tr>
+      <w:tr>
+        <w:tc>
+          <w:tcPr>
+            <w:tcW w:w="3510" w:type="dxa"/>
+          </w:tcPr>
+          <w:p>
+            <w:pPr>
+              <w:jc w:val="both"/>
+              <w:rPr>
+                <w:rFonts w:ascii="Arial" w:hAnsi="Arial" w:cs="Arial"/>
+              </w:rPr>
+            </w:pPr>
+            <w:r>
+              <w:rPr>
+                <w:rFonts w:ascii="Arial" w:hAnsi="Arial" w:cs="Arial"/>
+              </w:rPr>
+              <w:t>Modulo Compras</w:t>
+            </w:r>
+          </w:p>
+        </w:tc>
+        <w:tc>
+          <w:tcPr>
+            <w:tcW w:w="5468" w:type="dxa"/>
+          </w:tcPr>
+          <w:p>
+            <w:pPr>
+              <w:jc w:val="both"/>
+              <w:rPr>
+                <w:rFonts w:ascii="Arial" w:hAnsi="Arial" w:cs="Arial"/>
+              </w:rPr>
+            </w:pPr>
+            <w:r>
+              <w:rPr>
+                <w:rFonts w:ascii="Arial" w:hAnsi="Arial" w:cs="Arial"/>
+              </w:rPr>
+              <w:t>Modulo donde se realizan, registran y consultan la compras realizadas.</w:t>
+            </w:r>
+          </w:p>
+        </w:tc>
+      </w:tr>
+      <w:tr>
+        <w:tc>
+          <w:tcPr>
+            <w:tcW w:w="3510" w:type="dxa"/>
+          </w:tcPr>
+          <w:p>
+            <w:pPr>
+              <w:jc w:val="both"/>
+              <w:rPr>
+                <w:rFonts w:ascii="Arial" w:hAnsi="Arial" w:cs="Arial"/>
+              </w:rPr>
+            </w:pPr>
+            <w:r>
+              <w:rPr>
+                <w:rFonts w:ascii="Arial" w:hAnsi="Arial" w:cs="Arial"/>
+              </w:rPr>
+              <w:t xml:space="preserve">Modulo Clientes </w:t>
+            </w:r>
+          </w:p>
+        </w:tc>
+        <w:tc>
+          <w:tcPr>
+            <w:tcW w:w="5468" w:type="dxa"/>
+          </w:tcPr>
+          <w:p>
+            <w:pPr>
+              <w:jc w:val="both"/>
+              <w:rPr>
+                <w:rFonts w:ascii="Arial" w:hAnsi="Arial" w:cs="Arial"/>
+              </w:rPr>
+            </w:pPr>
+            <w:r>
+              <w:rPr>
+                <w:rFonts w:ascii="Arial" w:hAnsi="Arial" w:cs="Arial"/>
+              </w:rPr>
+              <w:t>Modulo dónde se registran, consultan y editan clientes con membresía a la tienda.</w:t>
+            </w:r>
+          </w:p>
+        </w:tc>
+      </w:tr>
+    </w:tbl>
+    <w:p/>
     <w:p>
       <w:pPr>
         <w:pStyle w:val="Ttulo1"/>
@@ -1588,6 +2112,20 @@
         <w:jc w:val="both"/>
         <w:rPr>
           <w:rFonts w:ascii="Arial" w:hAnsi="Arial" w:cs="Arial"/>
+        </w:rPr>
+      </w:pPr>
+      <w:r>
+        <w:rPr>
+          <w:rFonts w:ascii="Arial" w:hAnsi="Arial" w:cs="Arial"/>
+        </w:rPr>
+        <w:t>Desarrollar una aplicación de escritorio con una interfaz gráfica mejor a la ya existente que permita a la empresa BlockBuster  gestionar los productos que maneja en el área videojuegos, de una manera más eficiente para así mismo agilizar sus procesos de compra, venta y renta.</w:t>
+      </w:r>
+    </w:p>
+    <w:p>
+      <w:pPr>
+        <w:jc w:val="both"/>
+        <w:rPr>
+          <w:rFonts w:ascii="Arial" w:hAnsi="Arial" w:cs="Arial"/>
           <w:b/>
           <w:sz w:val="24"/>
         </w:rPr>
@@ -1608,6 +2146,180 @@
         </w:rPr>
         <w:t>Específicos</w:t>
       </w:r>
+    </w:p>
+    <w:p>
+      <w:pPr>
+        <w:pStyle w:val="Prrafodelista"/>
+        <w:numPr>
+          <w:ilvl w:val="0"/>
+          <w:numId w:val="4"/>
+        </w:numPr>
+        <w:jc w:val="both"/>
+        <w:rPr>
+          <w:rFonts w:ascii="Arial" w:hAnsi="Arial" w:cs="Arial"/>
+          <w:color w:val="000000"/>
+          <w:shd w:val="clear" w:color="auto" w:fill="FFFFFF"/>
+        </w:rPr>
+      </w:pPr>
+      <w:r>
+        <w:rPr>
+          <w:rFonts w:ascii="Arial" w:hAnsi="Arial" w:cs="Arial"/>
+          <w:color w:val="000000"/>
+          <w:shd w:val="clear" w:color="auto" w:fill="FFFFFF"/>
+        </w:rPr>
+        <w:t>Levantar la información necesaria, mediante entrevistas realizada al encargado de la sucursal BlockBoster y observación directa de los procesos que se realizan en el lugar.</w:t>
+      </w:r>
+    </w:p>
+    <w:p>
+      <w:pPr>
+        <w:pStyle w:val="Prrafodelista"/>
+        <w:jc w:val="both"/>
+        <w:rPr>
+          <w:rFonts w:ascii="Arial" w:hAnsi="Arial" w:cs="Arial"/>
+          <w:color w:val="000000"/>
+          <w:shd w:val="clear" w:color="auto" w:fill="FFFFFF"/>
+        </w:rPr>
+      </w:pPr>
+    </w:p>
+    <w:p>
+      <w:pPr>
+        <w:pStyle w:val="Prrafodelista"/>
+        <w:numPr>
+          <w:ilvl w:val="0"/>
+          <w:numId w:val="4"/>
+        </w:numPr>
+        <w:jc w:val="both"/>
+        <w:rPr>
+          <w:rFonts w:ascii="Arial" w:hAnsi="Arial" w:cs="Arial"/>
+        </w:rPr>
+      </w:pPr>
+      <w:r>
+        <w:rPr>
+          <w:rFonts w:ascii="Arial" w:hAnsi="Arial" w:cs="Arial"/>
+          <w:color w:val="000000"/>
+          <w:shd w:val="clear" w:color="auto" w:fill="FFFFFF"/>
+        </w:rPr>
+        <w:t xml:space="preserve"> Analizar la información recopilada, seleccionándola y organizándola detalladamente, determinando así el alcance y las necesidades de la aplicación a desarrollar </w:t>
+      </w:r>
+    </w:p>
+    <w:p>
+      <w:pPr>
+        <w:pStyle w:val="Prrafodelista"/>
+        <w:jc w:val="both"/>
+        <w:rPr>
+          <w:rFonts w:ascii="Arial" w:hAnsi="Arial" w:cs="Arial"/>
+        </w:rPr>
+      </w:pPr>
+    </w:p>
+    <w:p>
+      <w:pPr>
+        <w:pStyle w:val="Prrafodelista"/>
+        <w:jc w:val="both"/>
+        <w:rPr>
+          <w:rFonts w:ascii="Arial" w:hAnsi="Arial" w:cs="Arial"/>
+        </w:rPr>
+      </w:pPr>
+    </w:p>
+    <w:p>
+      <w:pPr>
+        <w:pStyle w:val="Prrafodelista"/>
+        <w:numPr>
+          <w:ilvl w:val="0"/>
+          <w:numId w:val="4"/>
+        </w:numPr>
+        <w:jc w:val="both"/>
+        <w:rPr>
+          <w:rFonts w:ascii="Arial" w:hAnsi="Arial" w:cs="Arial"/>
+        </w:rPr>
+      </w:pPr>
+      <w:r>
+        <w:rPr>
+          <w:rFonts w:ascii="Arial" w:hAnsi="Arial" w:cs="Arial"/>
+          <w:color w:val="000000"/>
+          <w:shd w:val="clear" w:color="auto" w:fill="FFFFFF"/>
+        </w:rPr>
+        <w:t>Diseñar la aplicación con la información y las especificaciones dadas por parte de la empresa BlockBoster.</w:t>
+      </w:r>
+    </w:p>
+    <w:p>
+      <w:pPr>
+        <w:pStyle w:val="Prrafodelista"/>
+        <w:jc w:val="both"/>
+        <w:rPr>
+          <w:rFonts w:ascii="Arial" w:hAnsi="Arial" w:cs="Arial"/>
+        </w:rPr>
+      </w:pPr>
+    </w:p>
+    <w:p>
+      <w:pPr>
+        <w:pStyle w:val="Prrafodelista"/>
+        <w:numPr>
+          <w:ilvl w:val="0"/>
+          <w:numId w:val="4"/>
+        </w:numPr>
+        <w:jc w:val="both"/>
+        <w:rPr>
+          <w:rFonts w:ascii="Arial" w:hAnsi="Arial" w:cs="Arial"/>
+        </w:rPr>
+      </w:pPr>
+      <w:r>
+        <w:rPr>
+          <w:rFonts w:ascii="Arial" w:hAnsi="Arial" w:cs="Arial"/>
+          <w:color w:val="000000"/>
+          <w:shd w:val="clear" w:color="auto" w:fill="FFFFFF"/>
+        </w:rPr>
+        <w:t>Elaborar las pruebas o correcciones necesarias, conjuntamente con el personal de BlockBoster, con la finalidad de verificar que cumpla con las expectativas deseadas.</w:t>
+      </w:r>
+    </w:p>
+    <w:p>
+      <w:pPr>
+        <w:pStyle w:val="Prrafodelista"/>
+        <w:jc w:val="both"/>
+        <w:rPr>
+          <w:rFonts w:ascii="Arial" w:hAnsi="Arial" w:cs="Arial"/>
+        </w:rPr>
+      </w:pPr>
+    </w:p>
+    <w:p>
+      <w:pPr>
+        <w:pStyle w:val="Prrafodelista"/>
+        <w:jc w:val="both"/>
+        <w:rPr>
+          <w:rFonts w:ascii="Arial" w:hAnsi="Arial" w:cs="Arial"/>
+        </w:rPr>
+      </w:pPr>
+    </w:p>
+    <w:p>
+      <w:pPr>
+        <w:pStyle w:val="Prrafodelista"/>
+        <w:numPr>
+          <w:ilvl w:val="0"/>
+          <w:numId w:val="4"/>
+        </w:numPr>
+        <w:jc w:val="both"/>
+        <w:rPr>
+          <w:rFonts w:ascii="Arial" w:hAnsi="Arial" w:cs="Arial"/>
+        </w:rPr>
+      </w:pPr>
+      <w:r>
+        <w:rPr>
+          <w:rFonts w:ascii="Arial" w:hAnsi="Arial" w:cs="Arial"/>
+          <w:color w:val="000000"/>
+          <w:shd w:val="clear" w:color="auto" w:fill="FFFFFF"/>
+        </w:rPr>
+        <w:lastRenderedPageBreak/>
+        <w:t>Instalar la aplicación para que pueda ser utilizada, realizando la respectiva capacitación de los usuarios finales.</w:t>
+      </w:r>
+    </w:p>
+    <w:p>
+      <w:pPr>
+        <w:jc w:val="both"/>
+        <w:rPr>
+          <w:rFonts w:ascii="Arial" w:hAnsi="Arial" w:cs="Arial"/>
+          <w:b/>
+          <w:sz w:val="24"/>
+        </w:rPr>
+      </w:pPr>
     </w:p>
     <w:p>
       <w:pPr>
@@ -1634,6 +2346,24 @@
     </w:p>
     <w:p>
       <w:pPr>
+        <w:spacing w:line="240" w:lineRule="auto"/>
+        <w:jc w:val="both"/>
+        <w:rPr>
+          <w:rFonts w:ascii="Arial" w:hAnsi="Arial" w:cs="Arial"/>
+          <w:color w:val="000000" w:themeColor="text1"/>
+        </w:rPr>
+      </w:pPr>
+      <w:r>
+        <w:rPr>
+          <w:rFonts w:ascii="Arial" w:hAnsi="Arial" w:cs="Arial"/>
+          <w:color w:val="000000" w:themeColor="text1"/>
+        </w:rPr>
+        <w:t>Se desarrollara esta aplicación de escritorio debido a que la Empresa BlockBoster cuenta con un sistema el cual hasta el momento les ha sido de gran ayuda para su manejo de productos en el área videojuegos, pero con el inconveniente de que el sistema carece de algunos aspectos, por lo que se busca hacer una mejora en la interfaz gráfica la cual le haga sentirse al usuario  más cómodo al estar haciendo uso  del sistema, al igual se pretende mejorar la manera en que se gestionan los productos para así agilizar los procesos de registro de las ventas , compras y renta de los mismos.</w:t>
+      </w:r>
+    </w:p>
+    <w:p/>
+    <w:p>
+      <w:pPr>
         <w:pStyle w:val="Ttulo1"/>
         <w:jc w:val="both"/>
         <w:rPr>
@@ -1735,7 +2465,6 @@
           <w:color w:val="auto"/>
           <w:sz w:val="28"/>
         </w:rPr>
-        <w:lastRenderedPageBreak/>
         <w:t>6 Herramientas</w:t>
       </w:r>
       <w:bookmarkEnd w:id="5"/>
@@ -1787,15 +2516,7 @@
         <w:rPr>
           <w:rFonts w:ascii="Arial" w:hAnsi="Arial" w:cs="Arial"/>
         </w:rPr>
-        <w:t>Modelo: Lenovo</w:t>
-      </w:r>
-      <w:bookmarkStart w:id="6" w:name="_GoBack"/>
-      <w:bookmarkEnd w:id="6"/>
-      <w:r>
-        <w:rPr>
-          <w:rFonts w:ascii="Arial" w:hAnsi="Arial" w:cs="Arial"/>
-        </w:rPr>
-        <w:t xml:space="preserve"> G480</w:t>
+        <w:t>Modelo: Lenovo G480</w:t>
       </w:r>
     </w:p>
     <w:p>
@@ -2198,32 +2919,6 @@
     </w:p>
     <w:p>
       <w:pPr>
-        <w:jc w:val="both"/>
-        <w:rPr>
-          <w:rFonts w:ascii="Arial" w:hAnsi="Arial" w:cs="Arial"/>
-        </w:rPr>
-      </w:pPr>
-    </w:p>
-    <w:p>
-      <w:pPr>
-        <w:rPr>
-          <w:rFonts w:ascii="Arial" w:eastAsiaTheme="majorEastAsia" w:hAnsi="Arial" w:cs="Arial"/>
-          <w:b/>
-          <w:sz w:val="28"/>
-          <w:szCs w:val="32"/>
-        </w:rPr>
-      </w:pPr>
-      <w:r>
-        <w:rPr>
-          <w:rFonts w:ascii="Arial" w:hAnsi="Arial" w:cs="Arial"/>
-          <w:b/>
-          <w:sz w:val="28"/>
-        </w:rPr>
-        <w:br w:type="page"/>
-      </w:r>
-    </w:p>
-    <w:p>
-      <w:pPr>
         <w:pStyle w:val="Ttulo1"/>
         <w:jc w:val="both"/>
         <w:rPr>
@@ -2233,7 +2928,7 @@
           <w:sz w:val="28"/>
         </w:rPr>
       </w:pPr>
-      <w:bookmarkStart w:id="7" w:name="_Toc429772121"/>
+      <w:bookmarkStart w:id="6" w:name="_Toc429772121"/>
       <w:r>
         <w:rPr>
           <w:rFonts w:ascii="Arial" w:hAnsi="Arial" w:cs="Arial"/>
@@ -2241,10 +2936,9 @@
           <w:color w:val="auto"/>
           <w:sz w:val="28"/>
         </w:rPr>
-        <w:lastRenderedPageBreak/>
         <w:t>7 Marco Teórico</w:t>
       </w:r>
-      <w:bookmarkEnd w:id="7"/>
+      <w:bookmarkEnd w:id="6"/>
     </w:p>
     <w:p>
       <w:pPr>
@@ -2257,7 +2951,7 @@
           <w:sz w:val="28"/>
         </w:rPr>
       </w:pPr>
-      <w:bookmarkStart w:id="8" w:name="_Toc429772122"/>
+      <w:bookmarkStart w:id="7" w:name="_Toc429772122"/>
       <w:r>
         <w:rPr>
           <w:rFonts w:ascii="Arial" w:hAnsi="Arial" w:cs="Arial"/>
@@ -2265,9 +2959,20 @@
           <w:color w:val="auto"/>
           <w:sz w:val="28"/>
         </w:rPr>
-        <w:t>8 Bibliografía</w:t>
-      </w:r>
+        <w:t>8 Bibliog</w:t>
+      </w:r>
+      <w:bookmarkStart w:id="8" w:name="_GoBack"/>
       <w:bookmarkEnd w:id="8"/>
+      <w:r>
+        <w:rPr>
+          <w:rFonts w:ascii="Arial" w:hAnsi="Arial" w:cs="Arial"/>
+          <w:b/>
+          <w:color w:val="auto"/>
+          <w:sz w:val="28"/>
+        </w:rPr>
+        <w:t>rafía</w:t>
+      </w:r>
+      <w:bookmarkEnd w:id="7"/>
     </w:p>
     <w:p>
       <w:pPr>
@@ -2392,7 +3097,7 @@
               <w:color w:val="0070C0"/>
               <w:lang w:val="es-ES"/>
             </w:rPr>
-            <w:t>2</w:t>
+            <w:t>5</w:t>
           </w:r>
           <w:r>
             <w:rPr>
@@ -2799,6 +3504,95 @@
     </w:lvl>
   </w:abstractNum>
   <w:abstractNum w:abstractNumId="2" w15:restartNumberingAfterBreak="0">
+    <w:nsid w:val="495345F8"/>
+    <w:multiLevelType w:val="hybridMultilevel"/>
+    <w:tmpl w:val="4E127364"/>
+    <w:lvl w:ilvl="0" w:tplc="080A000F">
+      <w:start w:val="1"/>
+      <w:numFmt w:val="decimal"/>
+      <w:lvlText w:val="%1."/>
+      <w:lvlJc w:val="left"/>
+      <w:pPr>
+        <w:ind w:left="720" w:hanging="360"/>
+      </w:pPr>
+      <w:rPr>
+        <w:rFonts w:hint="default"/>
+      </w:rPr>
+    </w:lvl>
+    <w:lvl w:ilvl="1" w:tplc="080A0019" w:tentative="1">
+      <w:start w:val="1"/>
+      <w:numFmt w:val="lowerLetter"/>
+      <w:lvlText w:val="%2."/>
+      <w:lvlJc w:val="left"/>
+      <w:pPr>
+        <w:ind w:left="1440" w:hanging="360"/>
+      </w:pPr>
+    </w:lvl>
+    <w:lvl w:ilvl="2" w:tplc="080A001B" w:tentative="1">
+      <w:start w:val="1"/>
+      <w:numFmt w:val="lowerRoman"/>
+      <w:lvlText w:val="%3."/>
+      <w:lvlJc w:val="right"/>
+      <w:pPr>
+        <w:ind w:left="2160" w:hanging="180"/>
+      </w:pPr>
+    </w:lvl>
+    <w:lvl w:ilvl="3" w:tplc="080A000F" w:tentative="1">
+      <w:start w:val="1"/>
+      <w:numFmt w:val="decimal"/>
+      <w:lvlText w:val="%4."/>
+      <w:lvlJc w:val="left"/>
+      <w:pPr>
+        <w:ind w:left="2880" w:hanging="360"/>
+      </w:pPr>
+    </w:lvl>
+    <w:lvl w:ilvl="4" w:tplc="080A0019" w:tentative="1">
+      <w:start w:val="1"/>
+      <w:numFmt w:val="lowerLetter"/>
+      <w:lvlText w:val="%5."/>
+      <w:lvlJc w:val="left"/>
+      <w:pPr>
+        <w:ind w:left="3600" w:hanging="360"/>
+      </w:pPr>
+    </w:lvl>
+    <w:lvl w:ilvl="5" w:tplc="080A001B" w:tentative="1">
+      <w:start w:val="1"/>
+      <w:numFmt w:val="lowerRoman"/>
+      <w:lvlText w:val="%6."/>
+      <w:lvlJc w:val="right"/>
+      <w:pPr>
+        <w:ind w:left="4320" w:hanging="180"/>
+      </w:pPr>
+    </w:lvl>
+    <w:lvl w:ilvl="6" w:tplc="080A000F" w:tentative="1">
+      <w:start w:val="1"/>
+      <w:numFmt w:val="decimal"/>
+      <w:lvlText w:val="%7."/>
+      <w:lvlJc w:val="left"/>
+      <w:pPr>
+        <w:ind w:left="5040" w:hanging="360"/>
+      </w:pPr>
+    </w:lvl>
+    <w:lvl w:ilvl="7" w:tplc="080A0019" w:tentative="1">
+      <w:start w:val="1"/>
+      <w:numFmt w:val="lowerLetter"/>
+      <w:lvlText w:val="%8."/>
+      <w:lvlJc w:val="left"/>
+      <w:pPr>
+        <w:ind w:left="5760" w:hanging="360"/>
+      </w:pPr>
+    </w:lvl>
+    <w:lvl w:ilvl="8" w:tplc="080A001B" w:tentative="1">
+      <w:start w:val="1"/>
+      <w:numFmt w:val="lowerRoman"/>
+      <w:lvlText w:val="%9."/>
+      <w:lvlJc w:val="right"/>
+      <w:pPr>
+        <w:ind w:left="6480" w:hanging="180"/>
+      </w:pPr>
+    </w:lvl>
+  </w:abstractNum>
+  <w:abstractNum w:abstractNumId="3" w15:restartNumberingAfterBreak="0">
     <w:nsid w:val="6D56407D"/>
     <w:multiLevelType w:val="hybridMultilevel"/>
     <w:tmpl w:val="8EB4FA96"/>
@@ -2888,10 +3682,13 @@
     <w:abstractNumId w:val="0"/>
   </w:num>
   <w:num w:numId="2">
-    <w:abstractNumId w:val="2"/>
+    <w:abstractNumId w:val="3"/>
   </w:num>
   <w:num w:numId="3">
     <w:abstractNumId w:val="1"/>
+  </w:num>
+  <w:num w:numId="4">
+    <w:abstractNumId w:val="2"/>
   </w:num>
 </w:numbering>
 </file>
@@ -3068,7 +3865,7 @@
     <w:lsdException w:name="Table Web 2" w:semiHidden="1" w:unhideWhenUsed="1"/>
     <w:lsdException w:name="Table Web 3" w:semiHidden="1" w:unhideWhenUsed="1"/>
     <w:lsdException w:name="Balloon Text" w:semiHidden="1" w:unhideWhenUsed="1"/>
-    <w:lsdException w:name="Table Grid" w:uiPriority="39"/>
+    <w:lsdException w:name="Table Grid" w:uiPriority="59"/>
     <w:lsdException w:name="Table Theme" w:semiHidden="1" w:unhideWhenUsed="1"/>
     <w:lsdException w:name="Placeholder Text" w:semiHidden="1"/>
     <w:lsdException w:name="No Spacing" w:uiPriority="1" w:qFormat="1"/>
@@ -3541,6 +4338,25 @@
       <w:lang w:eastAsia="es-MX"/>
     </w:rPr>
   </w:style>
+  <w:style w:type="table" w:styleId="Tablaconcuadrcula">
+    <w:name w:val="Table Grid"/>
+    <w:basedOn w:val="Tablanormal"/>
+    <w:uiPriority w:val="59"/>
+    <w:rsid w:val="00EB22CB"/>
+    <w:pPr>
+      <w:spacing w:after="0" w:line="240" w:lineRule="auto"/>
+    </w:pPr>
+    <w:tblPr>
+      <w:tblBorders>
+        <w:top w:val="single" w:sz="4" w:space="0" w:color="auto"/>
+        <w:left w:val="single" w:sz="4" w:space="0" w:color="auto"/>
+        <w:bottom w:val="single" w:sz="4" w:space="0" w:color="auto"/>
+        <w:right w:val="single" w:sz="4" w:space="0" w:color="auto"/>
+        <w:insideH w:val="single" w:sz="4" w:space="0" w:color="auto"/>
+        <w:insideV w:val="single" w:sz="4" w:space="0" w:color="auto"/>
+      </w:tblBorders>
+    </w:tblPr>
+  </w:style>
 </w:styles>
 </file>
 
@@ -3705,6 +4521,7 @@
     <w:rsid w:val="00412AEC"/>
     <w:rsid w:val="00454301"/>
     <w:rsid w:val="00A2188D"/>
+    <w:rsid w:val="00D56534"/>
     <w:rsid w:val="00E22F60"/>
     <w:rsid w:val="00E76D5D"/>
     <w:rsid w:val="00FC18B3"/>
@@ -4481,7 +5298,7 @@
 </file>
 
 <file path=customXml/itemProps2.xml><?xml version="1.0" encoding="utf-8"?>
-<ds:datastoreItem xmlns:ds="http://schemas.openxmlformats.org/officeDocument/2006/customXml" ds:itemID="{4678D2F3-2FEE-48FB-9F4B-15B93EDA6D21}">
+<ds:datastoreItem xmlns:ds="http://schemas.openxmlformats.org/officeDocument/2006/customXml" ds:itemID="{0370EEFB-3685-482E-92D8-B199670B0D3C}">
   <ds:schemaRefs>
     <ds:schemaRef ds:uri="http://schemas.openxmlformats.org/officeDocument/2006/bibliography"/>
   </ds:schemaRefs>

</xml_diff>